<commit_message>
Campaign backend and tests.
Recent regression on pdf generation.
</commit_message>
<xml_diff>
--- a/resources/kampanja-yritystilisopimus.docx
+++ b/resources/kampanja-yritystilisopimus.docx
@@ -196,14 +196,27 @@
         <w:spacing w:after="0" w:afterAutospacing="0"/>
         <w:ind w:left="1440"/>
       </w:pPr>
-      <w:fldSimple w:instr=" MERGEFIELD  ${company.name}  \* MERGEFORMAT ">
-        <w:r>
-          <w:rPr>
-            <w:noProof/>
-          </w:rPr>
-          <w:t>«${company.name}»</w:t>
-        </w:r>
-      </w:fldSimple>
+      <w:r>
+        <w:fldChar w:fldCharType="begin"/>
+      </w:r>
+      <w:r>
+        <w:instrText xml:space="preserve"> MERGEFIELD  ${company.name}  \* MERGEFORMAT </w:instrText>
+      </w:r>
+      <w:r>
+        <w:fldChar w:fldCharType="separate"/>
+      </w:r>
+      <w:r>
+        <w:rPr>
+          <w:noProof/>
+        </w:rPr>
+        <w:t>«${company.name}»</w:t>
+      </w:r>
+      <w:r>
+        <w:rPr>
+          <w:noProof/>
+        </w:rPr>
+        <w:fldChar w:fldCharType="end"/>
+      </w:r>
       <w:r>
         <w:t xml:space="preserve"> </w:t>
       </w:r>
@@ -213,14 +226,27 @@
       <w:r>
         <w:t xml:space="preserve"> </w:t>
       </w:r>
-      <w:fldSimple w:instr=" MERGEFIELD  ${company.y}  \* MERGEFORMAT ">
-        <w:r>
-          <w:rPr>
-            <w:noProof/>
-          </w:rPr>
-          <w:t>«${company.y}»</w:t>
-        </w:r>
-      </w:fldSimple>
+      <w:r>
+        <w:fldChar w:fldCharType="begin"/>
+      </w:r>
+      <w:r>
+        <w:instrText xml:space="preserve"> MERGEFIELD  ${company.y}  \* MERGEFORMAT </w:instrText>
+      </w:r>
+      <w:r>
+        <w:fldChar w:fldCharType="separate"/>
+      </w:r>
+      <w:r>
+        <w:rPr>
+          <w:noProof/>
+        </w:rPr>
+        <w:t>«${company.y}»</w:t>
+      </w:r>
+      <w:r>
+        <w:rPr>
+          <w:noProof/>
+        </w:rPr>
+        <w:fldChar w:fldCharType="end"/>
+      </w:r>
       <w:r>
         <w:t>)</w:t>
       </w:r>
@@ -360,12 +386,14 @@
           <w:lang w:val="en-US"/>
         </w:rPr>
       </w:pPr>
+      <w:proofErr w:type="spellStart"/>
       <w:r>
         <w:rPr>
           <w:lang w:val="en-US"/>
         </w:rPr>
         <w:t>Yhteyshenkilö</w:t>
       </w:r>
+      <w:proofErr w:type="spellEnd"/>
       <w:r>
         <w:rPr>
           <w:lang w:val="en-US"/>
@@ -468,8 +496,13 @@
         <w:spacing w:after="0" w:afterAutospacing="0"/>
         <w:ind w:left="1440"/>
       </w:pPr>
-      <w:r>
-        <w:t xml:space="preserve">Solita </w:t>
+      <w:proofErr w:type="spellStart"/>
+      <w:r>
+        <w:t>Solita</w:t>
+      </w:r>
+      <w:proofErr w:type="spellEnd"/>
+      <w:r>
+        <w:t xml:space="preserve"> </w:t>
       </w:r>
       <w:r>
         <w:t xml:space="preserve">Oy (y-tunnus </w:t>
@@ -757,7 +790,25 @@
           <w:szCs w:val="20"/>
           <w:lang w:eastAsia="fi-FI"/>
         </w:rPr>
-        <w:t>Lupapisteen Yritystili (“Yritystili”) on Käyttöeh</w:t>
+        <w:t>Lupapisteen Yritystili (“</w:t>
+      </w:r>
+      <w:proofErr w:type="spellStart"/>
+      <w:r>
+        <w:rPr>
+          <w:rFonts w:cs="Calibri"/>
+          <w:szCs w:val="20"/>
+          <w:lang w:eastAsia="fi-FI"/>
+        </w:rPr>
+        <w:t>Yritystili</w:t>
+      </w:r>
+      <w:proofErr w:type="spellEnd"/>
+      <w:r>
+        <w:rPr>
+          <w:rFonts w:cs="Calibri"/>
+          <w:szCs w:val="20"/>
+          <w:lang w:eastAsia="fi-FI"/>
+        </w:rPr>
+        <w:t>”) on Käyttöeh</w:t>
       </w:r>
       <w:r>
         <w:rPr>
@@ -1184,31 +1235,49 @@
         <w:t>Hintoihin</w:t>
       </w:r>
       <w:r>
-        <w:t xml:space="preserve"> lisätään voimassaoleva arvonlisävero. </w:t>
+        <w:t xml:space="preserve"> lisätään </w:t>
+      </w:r>
+      <w:proofErr w:type="gramStart"/>
+      <w:r>
+        <w:t>voimassaoleva</w:t>
+      </w:r>
+      <w:proofErr w:type="gramEnd"/>
+      <w:r>
+        <w:t xml:space="preserve"> arvonlisävero. </w:t>
       </w:r>
     </w:p>
     <w:p>
       <w:pPr>
         <w:pStyle w:val="BodyText"/>
         <w:ind w:left="1008"/>
+      </w:pPr>
+      <w:r>
+        <w:t xml:space="preserve">Asiakas tilaa </w:t>
+      </w:r>
+      <w:r>
+        <w:t xml:space="preserve">käyttöönsä vaihtoehdon: </w:t>
+      </w:r>
+      <w:r>
+        <w:fldChar w:fldCharType="begin"/>
+      </w:r>
+      <w:r>
+        <w:instrText xml:space="preserve"> MERGEFIELD  ${account.type}  \* MERGEFORMAT </w:instrText>
+      </w:r>
+      <w:r>
+        <w:fldChar w:fldCharType="separate"/>
+      </w:r>
+      <w:r>
         <w:rPr>
           <w:noProof/>
         </w:rPr>
-      </w:pPr>
-      <w:r>
-        <w:t xml:space="preserve">Asiakas tilaa </w:t>
-      </w:r>
-      <w:r>
-        <w:t xml:space="preserve">käyttöönsä vaihtoehdon: </w:t>
-      </w:r>
-      <w:fldSimple w:instr=" MERGEFIELD  ${account.type}  \* MERGEFORMAT ">
-        <w:r>
-          <w:rPr>
-            <w:noProof/>
-          </w:rPr>
-          <w:t>«${account.type}»</w:t>
-        </w:r>
-      </w:fldSimple>
+        <w:t>«${account.type}»</w:t>
+      </w:r>
+      <w:r>
+        <w:rPr>
+          <w:noProof/>
+        </w:rPr>
+        <w:fldChar w:fldCharType="end"/>
+      </w:r>
       <w:r>
         <w:t xml:space="preserve">, jolloin </w:t>
       </w:r>
@@ -1221,103 +1290,159 @@
       <w:r>
         <w:t xml:space="preserve"> </w:t>
       </w:r>
-      <w:fldSimple w:instr=" MERGEFIELD  ${account.price}  \* MERGEFORMAT ">
-        <w:r>
-          <w:rPr>
-            <w:noProof/>
-          </w:rPr>
-          <w:t>«${account.price}»</w:t>
-        </w:r>
-      </w:fldSimple>
+      <w:r>
+        <w:fldChar w:fldCharType="begin"/>
+      </w:r>
+      <w:r>
+        <w:instrText xml:space="preserve"> MERGEFIELD  ${campaign</w:instrText>
+      </w:r>
+      <w:r>
+        <w:instrText xml:space="preserve">.price}  \* MERGEFORMAT </w:instrText>
+      </w:r>
+      <w:r>
+        <w:fldChar w:fldCharType="separate"/>
+      </w:r>
       <w:r>
         <w:rPr>
           <w:noProof/>
         </w:rPr>
+        <w:t>«${ac</w:t>
+      </w:r>
+      <w:r>
+        <w:rPr>
+          <w:noProof/>
+        </w:rPr>
+        <w:t>.price}»</w:t>
+      </w:r>
+      <w:r>
+        <w:rPr>
+          <w:noProof/>
+        </w:rPr>
+        <w:fldChar w:fldCharType="end"/>
+      </w:r>
+      <w:r>
+        <w:rPr>
+          <w:noProof/>
+        </w:rPr>
+        <w:t xml:space="preserve"> €/kk</w:t>
+      </w:r>
+      <w:r>
+        <w:rPr>
+          <w:noProof/>
+        </w:rPr>
         <w:t>.</w:t>
       </w:r>
-    </w:p>
-    <w:p>
-      <w:pPr>
-        <w:pStyle w:val="BodyText"/>
-        <w:ind w:left="1008"/>
-      </w:pPr>
       <w:r>
         <w:rPr>
           <w:noProof/>
         </w:rPr>
+        <w:t xml:space="preserve"> Yritystilin hinta </w:t>
+      </w:r>
+      <w:r>
+        <w:t xml:space="preserve"> </w:t>
+      </w:r>
+      <w:r>
+        <w:fldChar w:fldCharType="begin"/>
+      </w:r>
+      <w:r>
+        <w:instrText xml:space="preserve"> MERGEFIELD  ${campaign.firstRegular</w:instrText>
+      </w:r>
+      <w:r>
+        <w:instrText xml:space="preserve">}  \* MERGEFORMAT </w:instrText>
+      </w:r>
+      <w:r>
+        <w:fldChar w:fldCharType="separate"/>
+      </w:r>
+      <w:r>
+        <w:rPr>
+          <w:noProof/>
+        </w:rPr>
+        <w:t>«${campaign.price}»</w:t>
+      </w:r>
+      <w:r>
+        <w:rPr>
+          <w:noProof/>
+        </w:rPr>
+        <w:fldChar w:fldCharType="end"/>
+      </w:r>
+      <w:r>
+        <w:rPr>
+          <w:noProof/>
+        </w:rPr>
+        <w:t xml:space="preserve"> alkaen on </w:t>
+      </w:r>
+      <w:r>
+        <w:t xml:space="preserve"> </w:t>
+      </w:r>
+      <w:r>
+        <w:fldChar w:fldCharType="begin"/>
+      </w:r>
+      <w:r>
+        <w:instrText xml:space="preserve"> MERGEFIELD  ${account</w:instrText>
+      </w:r>
+      <w:r>
+        <w:instrText xml:space="preserve">.price}  \* </w:instrText>
+      </w:r>
+      <w:r>
         <w:lastRenderedPageBreak/>
-        <w:t>A</w:t>
+        <w:instrText xml:space="preserve">MERGEFORMAT </w:instrText>
+      </w:r>
+      <w:r>
+        <w:fldChar w:fldCharType="separate"/>
       </w:r>
       <w:r>
         <w:rPr>
           <w:noProof/>
         </w:rPr>
-        <w:t xml:space="preserve">siakas on oikeutettu kampanja-alennukseen, jolloin kuukausimaksu on </w:t>
+        <w:t>«${campaign.price}»</w:t>
+      </w:r>
+      <w:r>
+        <w:rPr>
+          <w:noProof/>
+        </w:rPr>
+        <w:fldChar w:fldCharType="end"/>
+      </w:r>
+      <w:r>
+        <w:rPr>
+          <w:noProof/>
+        </w:rPr>
+        <w:t xml:space="preserve"> ellei palvelua irtisanota </w:t>
       </w:r>
       <w:r>
         <w:t xml:space="preserve"> </w:t>
       </w:r>
-      <w:fldSimple w:instr=" MERGEFIELD  ${campaign.price}  \* MERGEFORMAT ">
-        <w:r>
-          <w:rPr>
-            <w:noProof/>
-          </w:rPr>
-          <w:t>«${campaign</w:t>
-        </w:r>
-        <w:r>
-          <w:rPr>
-            <w:noProof/>
-          </w:rPr>
-          <w:t>.price}»</w:t>
-        </w:r>
-      </w:fldSimple>
+      <w:r>
+        <w:fldChar w:fldCharType="begin"/>
+      </w:r>
+      <w:r>
+        <w:instrText xml:space="preserve"> MERGEFIELD  ${campaign.lastDiscount</w:instrText>
+      </w:r>
+      <w:r>
+        <w:instrText xml:space="preserve">}  \* MERGEFORMAT </w:instrText>
+      </w:r>
+      <w:r>
+        <w:fldChar w:fldCharType="separate"/>
+      </w:r>
       <w:r>
         <w:rPr>
           <w:noProof/>
         </w:rPr>
-        <w:t>€/kk</w:t>
+        <w:t>«${campaign.price}»</w:t>
+      </w:r>
+      <w:r>
+        <w:rPr>
+          <w:noProof/>
+        </w:rPr>
+        <w:fldChar w:fldCharType="end"/>
+      </w:r>
+      <w:r>
+        <w:rPr>
+          <w:noProof/>
+        </w:rPr>
+        <w:t xml:space="preserve"> mennessä. Ilman kirjallista irtisanomista Yritystili-palvelu jatkuu toistaiseksi.</w:t>
       </w:r>
       <w:bookmarkStart w:id="1" w:name="_GoBack"/>
       <w:bookmarkEnd w:id="1"/>
-      <w:r>
-        <w:rPr>
-          <w:noProof/>
-        </w:rPr>
-        <w:t xml:space="preserve">. </w:t>
-      </w:r>
-      <w:r>
-        <w:t xml:space="preserve"> </w:t>
-      </w:r>
-      <w:r>
-        <w:fldChar w:fldCharType="begin"/>
-      </w:r>
-      <w:r>
-        <w:instrText xml:space="preserve"> MERGEFIELD  ${campaign.billing</w:instrText>
-      </w:r>
-      <w:r>
-        <w:instrText xml:space="preserve">}  \* MERGEFORMAT </w:instrText>
-      </w:r>
-      <w:r>
-        <w:fldChar w:fldCharType="separate"/>
-      </w:r>
-      <w:r>
-        <w:rPr>
-          <w:noProof/>
-        </w:rPr>
-        <w:t>«${campaign.billing}»</w:t>
-      </w:r>
-      <w:r>
-        <w:rPr>
-          <w:noProof/>
-        </w:rPr>
-        <w:fldChar w:fldCharType="end"/>
-      </w:r>
-      <w:r>
-        <w:rPr>
-          <w:noProof/>
-        </w:rPr>
-        <w:t>.</w:t>
-      </w:r>
     </w:p>
     <w:p>
       <w:pPr>
@@ -2076,13 +2201,23 @@
         </w:rPr>
         <w:t xml:space="preserve">luovutetaan ainoastaan tunnistetuille </w:t>
       </w:r>
-      <w:r>
-        <w:rPr>
-          <w:rFonts w:cs="Calibri"/>
-          <w:szCs w:val="20"/>
-          <w:lang w:eastAsia="fi-FI"/>
-        </w:rPr>
-        <w:t xml:space="preserve">tarkoituksenmukaisille henkilölle. </w:t>
+      <w:proofErr w:type="gramStart"/>
+      <w:r>
+        <w:rPr>
+          <w:rFonts w:cs="Calibri"/>
+          <w:szCs w:val="20"/>
+          <w:lang w:eastAsia="fi-FI"/>
+        </w:rPr>
+        <w:t>tarkoituksenmukaisille</w:t>
+      </w:r>
+      <w:proofErr w:type="gramEnd"/>
+      <w:r>
+        <w:rPr>
+          <w:rFonts w:cs="Calibri"/>
+          <w:szCs w:val="20"/>
+          <w:lang w:eastAsia="fi-FI"/>
+        </w:rPr>
+        <w:t xml:space="preserve"> henkilölle. </w:t>
       </w:r>
       <w:r>
         <w:rPr>
@@ -2168,7 +2303,25 @@
           <w:szCs w:val="20"/>
           <w:lang w:eastAsia="fi-FI"/>
         </w:rPr>
-        <w:t xml:space="preserve">Toimittajalla on oikeus vapaasti jatkokehittää ja muuttaa Yritystiliä tämän sopimuksen sitä mitenkään rajoittamatta. Toimittaja voi kehittää Yritystiliä ja julkistaa siitä päivityksiä ja uusia versioita, mutta ei ole siihen millään tavalla velvollinen. Uusien osioiden tai ominaisuuksien käyttöönotosta ja hinnoista sovitaan erikseen. </w:t>
+        <w:t xml:space="preserve">Toimittajalla on oikeus vapaasti </w:t>
+      </w:r>
+      <w:proofErr w:type="spellStart"/>
+      <w:r>
+        <w:rPr>
+          <w:rFonts w:cs="Georgia"/>
+          <w:szCs w:val="20"/>
+          <w:lang w:eastAsia="fi-FI"/>
+        </w:rPr>
+        <w:t>jatkokehittää</w:t>
+      </w:r>
+      <w:proofErr w:type="spellEnd"/>
+      <w:r>
+        <w:rPr>
+          <w:rFonts w:cs="Georgia"/>
+          <w:szCs w:val="20"/>
+          <w:lang w:eastAsia="fi-FI"/>
+        </w:rPr>
+        <w:t xml:space="preserve"> ja muuttaa Yritystiliä tämän sopimuksen sitä mitenkään rajoittamatta. Toimittaja voi kehittää Yritystiliä ja julkistaa siitä päivityksiä ja uusia versioita, mutta ei ole siihen millään tavalla velvollinen. Uusien osioiden tai ominaisuuksien käyttöönotosta ja hinnoista sovitaan erikseen. </w:t>
       </w:r>
     </w:p>
     <w:p>
@@ -2237,12 +2390,37 @@
         </w:rPr>
         <w:t xml:space="preserve">sopimuksen sähköisesti </w:t>
       </w:r>
-      <w:r>
-        <w:rPr>
-          <w:rFonts w:ascii="Georgia" w:hAnsi="Georgia"/>
-          <w:szCs w:val="20"/>
-        </w:rPr>
-        <w:t xml:space="preserve">Visma Sign </w:t>
+      <w:proofErr w:type="spellStart"/>
+      <w:r>
+        <w:rPr>
+          <w:rFonts w:ascii="Georgia" w:hAnsi="Georgia"/>
+          <w:szCs w:val="20"/>
+        </w:rPr>
+        <w:t>Visma</w:t>
+      </w:r>
+      <w:proofErr w:type="spellEnd"/>
+      <w:r>
+        <w:rPr>
+          <w:rFonts w:ascii="Georgia" w:hAnsi="Georgia"/>
+          <w:szCs w:val="20"/>
+        </w:rPr>
+        <w:t xml:space="preserve"> </w:t>
+      </w:r>
+      <w:proofErr w:type="spellStart"/>
+      <w:r>
+        <w:rPr>
+          <w:rFonts w:ascii="Georgia" w:hAnsi="Georgia"/>
+          <w:szCs w:val="20"/>
+        </w:rPr>
+        <w:t>Sign</w:t>
+      </w:r>
+      <w:proofErr w:type="spellEnd"/>
+      <w:r>
+        <w:rPr>
+          <w:rFonts w:ascii="Georgia" w:hAnsi="Georgia"/>
+          <w:szCs w:val="20"/>
+        </w:rPr>
+        <w:t xml:space="preserve"> </w:t>
       </w:r>
       <w:r>
         <w:rPr>
@@ -2258,12 +2436,37 @@
         </w:rPr>
         <w:t xml:space="preserve">. Allekirjoituksen yhteydessä Asiakas hyväksyy </w:t>
       </w:r>
-      <w:r>
-        <w:rPr>
-          <w:rFonts w:ascii="Georgia" w:hAnsi="Georgia"/>
-          <w:szCs w:val="20"/>
-        </w:rPr>
-        <w:t xml:space="preserve">Visma Sign </w:t>
+      <w:proofErr w:type="spellStart"/>
+      <w:r>
+        <w:rPr>
+          <w:rFonts w:ascii="Georgia" w:hAnsi="Georgia"/>
+          <w:szCs w:val="20"/>
+        </w:rPr>
+        <w:t>Visma</w:t>
+      </w:r>
+      <w:proofErr w:type="spellEnd"/>
+      <w:r>
+        <w:rPr>
+          <w:rFonts w:ascii="Georgia" w:hAnsi="Georgia"/>
+          <w:szCs w:val="20"/>
+        </w:rPr>
+        <w:t xml:space="preserve"> </w:t>
+      </w:r>
+      <w:proofErr w:type="spellStart"/>
+      <w:r>
+        <w:rPr>
+          <w:rFonts w:ascii="Georgia" w:hAnsi="Georgia"/>
+          <w:szCs w:val="20"/>
+        </w:rPr>
+        <w:t>Sign</w:t>
+      </w:r>
+      <w:proofErr w:type="spellEnd"/>
+      <w:r>
+        <w:rPr>
+          <w:rFonts w:ascii="Georgia" w:hAnsi="Georgia"/>
+          <w:szCs w:val="20"/>
+        </w:rPr>
+        <w:t xml:space="preserve"> </w:t>
       </w:r>
       <w:r>
         <w:rPr>
@@ -2279,12 +2482,37 @@
         </w:rPr>
         <w:t xml:space="preserve"> Toimittaja ei vastaa </w:t>
       </w:r>
-      <w:r>
-        <w:rPr>
-          <w:rFonts w:ascii="Georgia" w:hAnsi="Georgia"/>
-          <w:szCs w:val="20"/>
-        </w:rPr>
-        <w:t xml:space="preserve">Visma Sign </w:t>
+      <w:proofErr w:type="spellStart"/>
+      <w:r>
+        <w:rPr>
+          <w:rFonts w:ascii="Georgia" w:hAnsi="Georgia"/>
+          <w:szCs w:val="20"/>
+        </w:rPr>
+        <w:t>Visma</w:t>
+      </w:r>
+      <w:proofErr w:type="spellEnd"/>
+      <w:r>
+        <w:rPr>
+          <w:rFonts w:ascii="Georgia" w:hAnsi="Georgia"/>
+          <w:szCs w:val="20"/>
+        </w:rPr>
+        <w:t xml:space="preserve"> </w:t>
+      </w:r>
+      <w:proofErr w:type="spellStart"/>
+      <w:r>
+        <w:rPr>
+          <w:rFonts w:ascii="Georgia" w:hAnsi="Georgia"/>
+          <w:szCs w:val="20"/>
+        </w:rPr>
+        <w:t>Sign</w:t>
+      </w:r>
+      <w:proofErr w:type="spellEnd"/>
+      <w:r>
+        <w:rPr>
+          <w:rFonts w:ascii="Georgia" w:hAnsi="Georgia"/>
+          <w:szCs w:val="20"/>
+        </w:rPr>
+        <w:t xml:space="preserve"> </w:t>
       </w:r>
       <w:r>
         <w:rPr>
@@ -2312,7 +2540,23 @@
           <w:rFonts w:ascii="Georgia" w:hAnsi="Georgia"/>
           <w:szCs w:val="20"/>
         </w:rPr>
-        <w:t xml:space="preserve">Asiakkaan tulee suorittaa vahva sähköinen tunnistautuminen </w:t>
+        <w:t xml:space="preserve">Asiakkaan tulee suorittaa vahva sähköinen </w:t>
+      </w:r>
+      <w:proofErr w:type="spellStart"/>
+      <w:r>
+        <w:rPr>
+          <w:rFonts w:ascii="Georgia" w:hAnsi="Georgia"/>
+          <w:szCs w:val="20"/>
+        </w:rPr>
+        <w:t>tunnistautuminen</w:t>
+      </w:r>
+      <w:proofErr w:type="spellEnd"/>
+      <w:r>
+        <w:rPr>
+          <w:rFonts w:ascii="Georgia" w:hAnsi="Georgia"/>
+          <w:szCs w:val="20"/>
+        </w:rPr>
+        <w:t xml:space="preserve"> </w:t>
       </w:r>
       <w:r>
         <w:rPr>
@@ -2803,12 +3047,37 @@
         </w:rPr>
         <w:t xml:space="preserve">Tämä sopimus on allekirjoitettu sähköisesti </w:t>
       </w:r>
-      <w:r>
-        <w:rPr>
-          <w:rFonts w:ascii="Georgia" w:hAnsi="Georgia"/>
-          <w:szCs w:val="20"/>
-        </w:rPr>
-        <w:t xml:space="preserve">Visma Sign </w:t>
+      <w:proofErr w:type="spellStart"/>
+      <w:r>
+        <w:rPr>
+          <w:rFonts w:ascii="Georgia" w:hAnsi="Georgia"/>
+          <w:szCs w:val="20"/>
+        </w:rPr>
+        <w:t>Visma</w:t>
+      </w:r>
+      <w:proofErr w:type="spellEnd"/>
+      <w:r>
+        <w:rPr>
+          <w:rFonts w:ascii="Georgia" w:hAnsi="Georgia"/>
+          <w:szCs w:val="20"/>
+        </w:rPr>
+        <w:t xml:space="preserve"> </w:t>
+      </w:r>
+      <w:proofErr w:type="spellStart"/>
+      <w:r>
+        <w:rPr>
+          <w:rFonts w:ascii="Georgia" w:hAnsi="Georgia"/>
+          <w:szCs w:val="20"/>
+        </w:rPr>
+        <w:t>Sign</w:t>
+      </w:r>
+      <w:proofErr w:type="spellEnd"/>
+      <w:r>
+        <w:rPr>
+          <w:rFonts w:ascii="Georgia" w:hAnsi="Georgia"/>
+          <w:szCs w:val="20"/>
+        </w:rPr>
+        <w:t xml:space="preserve"> </w:t>
       </w:r>
       <w:r>
         <w:rPr>
@@ -2943,12 +3212,21 @@
     <w:r>
       <w:fldChar w:fldCharType="separate"/>
     </w:r>
+    <w:proofErr w:type="spellStart"/>
     <w:r>
       <w:rPr>
         <w:sz w:val="18"/>
         <w:szCs w:val="18"/>
       </w:rPr>
-      <w:t xml:space="preserve">Solita </w:t>
+      <w:t>Solita</w:t>
+    </w:r>
+    <w:proofErr w:type="spellEnd"/>
+    <w:r>
+      <w:rPr>
+        <w:sz w:val="18"/>
+        <w:szCs w:val="18"/>
+      </w:rPr>
+      <w:t xml:space="preserve"> </w:t>
     </w:r>
     <w:r>
       <w:rPr>
@@ -2978,12 +3256,21 @@
       </w:rPr>
       <w:t xml:space="preserve">, 00100 Helsinki | </w:t>
     </w:r>
+    <w:proofErr w:type="spellStart"/>
     <w:r>
       <w:rPr>
         <w:sz w:val="18"/>
         <w:szCs w:val="18"/>
       </w:rPr>
-      <w:t>Åkerludinkatu 11, 33</w:t>
+      <w:t>Åkerludinkatu</w:t>
+    </w:r>
+    <w:proofErr w:type="spellEnd"/>
+    <w:r>
+      <w:rPr>
+        <w:sz w:val="18"/>
+        <w:szCs w:val="18"/>
+      </w:rPr>
+      <w:t xml:space="preserve"> 11, 33</w:t>
     </w:r>
     <w:r>
       <w:rPr>
@@ -7699,7 +7986,7 @@
 </file>
 
 <file path=customXml/itemProps2.xml><?xml version="1.0" encoding="utf-8"?>
-<ds:datastoreItem xmlns:ds="http://schemas.openxmlformats.org/officeDocument/2006/customXml" ds:itemID="{58F0E60C-6E68-5E43-A596-CE2F17FC8379}">
+<ds:datastoreItem xmlns:ds="http://schemas.openxmlformats.org/officeDocument/2006/customXml" ds:itemID="{DC4CE937-5C57-1B47-81F4-CDD7C526F4BD}">
   <ds:schemaRefs>
     <ds:schemaRef ds:uri="http://schemas.openxmlformats.org/officeDocument/2006/bibliography"/>
   </ds:schemaRefs>

</xml_diff>

<commit_message>
Company contract templates fix.
Add date and a logo in a correct format.
</commit_message>
<xml_diff>
--- a/resources/kampanja-yritystilisopimus.docx
+++ b/resources/kampanja-yritystilisopimus.docx
@@ -157,25 +157,51 @@
         <w:spacing w:after="0" w:afterAutospacing="0"/>
         <w:ind w:left="1440"/>
       </w:pPr>
-      <w:fldSimple w:instr=" MERGEFIELD  ${company.name}  \* MERGEFORMAT ">
-        <w:r>
-          <w:rPr>
-            <w:noProof/>
-          </w:rPr>
-          <w:t>«${company.name}»</w:t>
-        </w:r>
-      </w:fldSimple>
+      <w:r>
+        <w:fldChar w:fldCharType="begin"/>
+      </w:r>
+      <w:r>
+        <w:instrText xml:space="preserve"> MERGEFIELD  ${company.name}  \* MERGEFORMAT </w:instrText>
+      </w:r>
+      <w:r>
+        <w:fldChar w:fldCharType="separate"/>
+      </w:r>
+      <w:r>
+        <w:rPr>
+          <w:noProof/>
+        </w:rPr>
+        <w:t>«${company.name}»</w:t>
+      </w:r>
+      <w:r>
+        <w:rPr>
+          <w:noProof/>
+        </w:rPr>
+        <w:fldChar w:fldCharType="end"/>
+      </w:r>
       <w:r>
         <w:t xml:space="preserve"> (y-tunnus </w:t>
       </w:r>
-      <w:fldSimple w:instr=" MERGEFIELD  ${company.y}  \* MERGEFORMAT ">
-        <w:r>
-          <w:rPr>
-            <w:noProof/>
-          </w:rPr>
-          <w:t>«${company.y}»</w:t>
-        </w:r>
-      </w:fldSimple>
+      <w:r>
+        <w:fldChar w:fldCharType="begin"/>
+      </w:r>
+      <w:r>
+        <w:instrText xml:space="preserve"> MERGEFIELD  ${company.y}  \* MERGEFORMAT </w:instrText>
+      </w:r>
+      <w:r>
+        <w:fldChar w:fldCharType="separate"/>
+      </w:r>
+      <w:r>
+        <w:rPr>
+          <w:noProof/>
+        </w:rPr>
+        <w:t>«${company.y}»</w:t>
+      </w:r>
+      <w:r>
+        <w:rPr>
+          <w:noProof/>
+        </w:rPr>
+        <w:fldChar w:fldCharType="end"/>
+      </w:r>
       <w:r>
         <w:t>)</w:t>
       </w:r>
@@ -1693,8 +1719,6 @@
         </w:tabs>
         <w:spacing w:before="480" w:after="240"/>
       </w:pPr>
-      <w:bookmarkStart w:id="1" w:name="_GoBack"/>
-      <w:bookmarkEnd w:id="1"/>
       <w:r>
         <w:t>SOPIMUSKAPPALEET JA ALLEKIRJOITUKSET</w:t>
       </w:r>
@@ -1859,8 +1883,12 @@
       </w:pPr>
     </w:p>
     <w:sectPr>
-      <w:headerReference w:type="default" r:id="rId12"/>
-      <w:footerReference w:type="default" r:id="rId13"/>
+      <w:headerReference w:type="even" r:id="rId12"/>
+      <w:headerReference w:type="default" r:id="rId13"/>
+      <w:footerReference w:type="even" r:id="rId14"/>
+      <w:footerReference w:type="default" r:id="rId15"/>
+      <w:headerReference w:type="first" r:id="rId16"/>
+      <w:footerReference w:type="first" r:id="rId17"/>
       <w:pgSz w:w="11900" w:h="16840"/>
       <w:pgMar w:top="2552" w:right="1701" w:bottom="1418" w:left="1701" w:header="851" w:footer="709" w:gutter="0"/>
       <w:cols w:space="708"/>
@@ -1890,6 +1918,16 @@
 </file>
 
 <file path=word/footer1.xml><?xml version="1.0" encoding="utf-8"?>
+<w:ftr xmlns:wpc="http://schemas.microsoft.com/office/word/2010/wordprocessingCanvas" xmlns:mo="http://schemas.microsoft.com/office/mac/office/2008/main" xmlns:mc="http://schemas.openxmlformats.org/markup-compatibility/2006" xmlns:mv="urn:schemas-microsoft-com:mac:vml" xmlns:o="urn:schemas-microsoft-com:office:office" xmlns:r="http://schemas.openxmlformats.org/officeDocument/2006/relationships" xmlns:m="http://schemas.openxmlformats.org/officeDocument/2006/math" xmlns:v="urn:schemas-microsoft-com:vml" xmlns:wp14="http://schemas.microsoft.com/office/word/2010/wordprocessingDrawing" xmlns:wp="http://schemas.openxmlformats.org/drawingml/2006/wordprocessingDrawing" xmlns:w10="urn:schemas-microsoft-com:office:word" xmlns:w="http://schemas.openxmlformats.org/wordprocessingml/2006/main" xmlns:w14="http://schemas.microsoft.com/office/word/2010/wordml" xmlns:w15="http://schemas.microsoft.com/office/word/2012/wordml" xmlns:wpg="http://schemas.microsoft.com/office/word/2010/wordprocessingGroup" xmlns:wpi="http://schemas.microsoft.com/office/word/2010/wordprocessingInk" xmlns:wne="http://schemas.microsoft.com/office/word/2006/wordml" xmlns:wps="http://schemas.microsoft.com/office/word/2010/wordprocessingShape" mc:Ignorable="w14 w15 wp14">
+  <w:p>
+    <w:pPr>
+      <w:pStyle w:val="Footer"/>
+    </w:pPr>
+  </w:p>
+</w:ftr>
+</file>
+
+<file path=word/footer2.xml><?xml version="1.0" encoding="utf-8"?>
 <w:ftr xmlns:wpc="http://schemas.microsoft.com/office/word/2010/wordprocessingCanvas" xmlns:mo="http://schemas.microsoft.com/office/mac/office/2008/main" xmlns:mc="http://schemas.openxmlformats.org/markup-compatibility/2006" xmlns:mv="urn:schemas-microsoft-com:mac:vml" xmlns:o="urn:schemas-microsoft-com:office:office" xmlns:r="http://schemas.openxmlformats.org/officeDocument/2006/relationships" xmlns:m="http://schemas.openxmlformats.org/officeDocument/2006/math" xmlns:v="urn:schemas-microsoft-com:vml" xmlns:wp14="http://schemas.microsoft.com/office/word/2010/wordprocessingDrawing" xmlns:wp="http://schemas.openxmlformats.org/drawingml/2006/wordprocessingDrawing" xmlns:w10="urn:schemas-microsoft-com:office:word" xmlns:w="http://schemas.openxmlformats.org/wordprocessingml/2006/main" xmlns:w14="http://schemas.microsoft.com/office/word/2010/wordml" xmlns:w15="http://schemas.microsoft.com/office/word/2012/wordml" xmlns:wpg="http://schemas.microsoft.com/office/word/2010/wordprocessingGroup" xmlns:wpi="http://schemas.microsoft.com/office/word/2010/wordprocessingInk" xmlns:wne="http://schemas.microsoft.com/office/word/2006/wordml" xmlns:wps="http://schemas.microsoft.com/office/word/2010/wordprocessingShape" mc:Ignorable="w14 w15 wp14">
   <w:p>
     <w:pPr>
@@ -1971,6 +2009,16 @@
 </w:ftr>
 </file>
 
+<file path=word/footer3.xml><?xml version="1.0" encoding="utf-8"?>
+<w:ftr xmlns:wpc="http://schemas.microsoft.com/office/word/2010/wordprocessingCanvas" xmlns:mo="http://schemas.microsoft.com/office/mac/office/2008/main" xmlns:mc="http://schemas.openxmlformats.org/markup-compatibility/2006" xmlns:mv="urn:schemas-microsoft-com:mac:vml" xmlns:o="urn:schemas-microsoft-com:office:office" xmlns:r="http://schemas.openxmlformats.org/officeDocument/2006/relationships" xmlns:m="http://schemas.openxmlformats.org/officeDocument/2006/math" xmlns:v="urn:schemas-microsoft-com:vml" xmlns:wp14="http://schemas.microsoft.com/office/word/2010/wordprocessingDrawing" xmlns:wp="http://schemas.openxmlformats.org/drawingml/2006/wordprocessingDrawing" xmlns:w10="urn:schemas-microsoft-com:office:word" xmlns:w="http://schemas.openxmlformats.org/wordprocessingml/2006/main" xmlns:w14="http://schemas.microsoft.com/office/word/2010/wordml" xmlns:w15="http://schemas.microsoft.com/office/word/2012/wordml" xmlns:wpg="http://schemas.microsoft.com/office/word/2010/wordprocessingGroup" xmlns:wpi="http://schemas.microsoft.com/office/word/2010/wordprocessingInk" xmlns:wne="http://schemas.microsoft.com/office/word/2006/wordml" xmlns:wps="http://schemas.microsoft.com/office/word/2010/wordprocessingShape" mc:Ignorable="w14 w15 wp14">
+  <w:p>
+    <w:pPr>
+      <w:pStyle w:val="Footer"/>
+    </w:pPr>
+  </w:p>
+</w:ftr>
+</file>
+
 <file path=word/footnotes.xml><?xml version="1.0" encoding="utf-8"?>
 <w:footnotes xmlns:wpc="http://schemas.microsoft.com/office/word/2010/wordprocessingCanvas" xmlns:mo="http://schemas.microsoft.com/office/mac/office/2008/main" xmlns:mc="http://schemas.openxmlformats.org/markup-compatibility/2006" xmlns:mv="urn:schemas-microsoft-com:mac:vml" xmlns:o="urn:schemas-microsoft-com:office:office" xmlns:r="http://schemas.openxmlformats.org/officeDocument/2006/relationships" xmlns:m="http://schemas.openxmlformats.org/officeDocument/2006/math" xmlns:v="urn:schemas-microsoft-com:vml" xmlns:wp14="http://schemas.microsoft.com/office/word/2010/wordprocessingDrawing" xmlns:wp="http://schemas.openxmlformats.org/drawingml/2006/wordprocessingDrawing" xmlns:w10="urn:schemas-microsoft-com:office:word" xmlns:w="http://schemas.openxmlformats.org/wordprocessingml/2006/main" xmlns:w14="http://schemas.microsoft.com/office/word/2010/wordml" xmlns:w15="http://schemas.microsoft.com/office/word/2012/wordml" xmlns:wpg="http://schemas.microsoft.com/office/word/2010/wordprocessingGroup" xmlns:wpi="http://schemas.microsoft.com/office/word/2010/wordprocessingInk" xmlns:wne="http://schemas.microsoft.com/office/word/2006/wordml" xmlns:wps="http://schemas.microsoft.com/office/word/2010/wordprocessingShape" mc:Ignorable="w14 w15 wp14">
   <w:footnote w:type="separator" w:id="-1">
@@ -1995,18 +2043,28 @@
   <w:p>
     <w:pPr>
       <w:pStyle w:val="Header"/>
-      <w:ind w:left="-851"/>
+    </w:pPr>
+  </w:p>
+</w:hdr>
+</file>
+
+<file path=word/header2.xml><?xml version="1.0" encoding="utf-8"?>
+<w:hdr xmlns:wpc="http://schemas.microsoft.com/office/word/2010/wordprocessingCanvas" xmlns:mo="http://schemas.microsoft.com/office/mac/office/2008/main" xmlns:mc="http://schemas.openxmlformats.org/markup-compatibility/2006" xmlns:mv="urn:schemas-microsoft-com:mac:vml" xmlns:o="urn:schemas-microsoft-com:office:office" xmlns:r="http://schemas.openxmlformats.org/officeDocument/2006/relationships" xmlns:m="http://schemas.openxmlformats.org/officeDocument/2006/math" xmlns:v="urn:schemas-microsoft-com:vml" xmlns:wp14="http://schemas.microsoft.com/office/word/2010/wordprocessingDrawing" xmlns:wp="http://schemas.openxmlformats.org/drawingml/2006/wordprocessingDrawing" xmlns:w10="urn:schemas-microsoft-com:office:word" xmlns:w="http://schemas.openxmlformats.org/wordprocessingml/2006/main" xmlns:w14="http://schemas.microsoft.com/office/word/2010/wordml" xmlns:w15="http://schemas.microsoft.com/office/word/2012/wordml" xmlns:wpg="http://schemas.microsoft.com/office/word/2010/wordprocessingGroup" xmlns:wpi="http://schemas.microsoft.com/office/word/2010/wordprocessingInk" xmlns:wne="http://schemas.microsoft.com/office/word/2006/wordml" xmlns:wps="http://schemas.microsoft.com/office/word/2010/wordprocessingShape" mc:Ignorable="w14 w15 wp14">
+  <w:p>
+    <w:pPr>
+      <w:pStyle w:val="Header"/>
+      <w:jc w:val="center"/>
     </w:pPr>
     <w:r>
       <w:rPr>
         <w:noProof/>
-        <w:lang w:val="en-GB" w:eastAsia="en-GB"/>
+        <w:lang w:eastAsia="zh-CN"/>
       </w:rPr>
       <w:drawing>
-        <wp:inline distT="0" distB="0" distL="0" distR="0" wp14:anchorId="45E3976A" wp14:editId="4734916D">
-          <wp:extent cx="1639423" cy="540000"/>
-          <wp:effectExtent l="0" t="0" r="12065" b="0"/>
-          <wp:docPr id="2" name="Picture 2"/>
+        <wp:inline distT="0" distB="0" distL="0" distR="0" wp14:anchorId="3544B31E" wp14:editId="27985360">
+          <wp:extent cx="1629410" cy="535940"/>
+          <wp:effectExtent l="0" t="0" r="0" b="0"/>
+          <wp:docPr id="3" name="Picture 3"/>
           <wp:cNvGraphicFramePr>
             <a:graphicFrameLocks xmlns:a="http://schemas.openxmlformats.org/drawingml/2006/main" noChangeAspect="1"/>
           </wp:cNvGraphicFramePr>
@@ -2014,7 +2072,7 @@
             <a:graphicData uri="http://schemas.openxmlformats.org/drawingml/2006/picture">
               <pic:pic xmlns:pic="http://schemas.openxmlformats.org/drawingml/2006/picture">
                 <pic:nvPicPr>
-                  <pic:cNvPr id="1" name="Evolta_Logo_horizontal.pdf"/>
+                  <pic:cNvPr id="3" name="Evolta-logo.png"/>
                   <pic:cNvPicPr/>
                 </pic:nvPicPr>
                 <pic:blipFill>
@@ -2032,7 +2090,7 @@
                 <pic:spPr>
                   <a:xfrm>
                     <a:off x="0" y="0"/>
-                    <a:ext cx="1639423" cy="540000"/>
+                    <a:ext cx="1629410" cy="535940"/>
                   </a:xfrm>
                   <a:prstGeom prst="rect">
                     <a:avLst/>
@@ -2045,13 +2103,54 @@
       </w:drawing>
     </w:r>
     <w:r>
-      <w:tab/>
+      <w:t xml:space="preserve">      </w:t>
     </w:r>
     <w:proofErr w:type="spellStart"/>
     <w:r>
       <w:t>Yritystilisopimus</w:t>
     </w:r>
     <w:proofErr w:type="spellEnd"/>
+    <w:r>
+      <w:t xml:space="preserve">     </w:t>
+    </w:r>
+    <w:r>
+      <w:fldChar w:fldCharType="begin"/>
+    </w:r>
+    <w:r>
+      <w:instrText xml:space="preserve"> MERGEFIELD  ${date}  \* MERGEFORMAT </w:instrText>
+    </w:r>
+    <w:r>
+      <w:fldChar w:fldCharType="separate"/>
+    </w:r>
+    <w:r>
+      <w:rPr>
+        <w:noProof/>
+      </w:rPr>
+      <w:t>«${date}»</w:t>
+    </w:r>
+    <w:r>
+      <w:rPr>
+        <w:noProof/>
+      </w:rPr>
+      <w:fldChar w:fldCharType="end"/>
+    </w:r>
+  </w:p>
+  <w:p>
+    <w:pPr>
+      <w:pStyle w:val="Header"/>
+    </w:pPr>
+    <w:bookmarkStart w:id="1" w:name="_GoBack"/>
+    <w:bookmarkEnd w:id="1"/>
+  </w:p>
+</w:hdr>
+</file>
+
+<file path=word/header3.xml><?xml version="1.0" encoding="utf-8"?>
+<w:hdr xmlns:wpc="http://schemas.microsoft.com/office/word/2010/wordprocessingCanvas" xmlns:mo="http://schemas.microsoft.com/office/mac/office/2008/main" xmlns:mc="http://schemas.openxmlformats.org/markup-compatibility/2006" xmlns:mv="urn:schemas-microsoft-com:mac:vml" xmlns:o="urn:schemas-microsoft-com:office:office" xmlns:r="http://schemas.openxmlformats.org/officeDocument/2006/relationships" xmlns:m="http://schemas.openxmlformats.org/officeDocument/2006/math" xmlns:v="urn:schemas-microsoft-com:vml" xmlns:wp14="http://schemas.microsoft.com/office/word/2010/wordprocessingDrawing" xmlns:wp="http://schemas.openxmlformats.org/drawingml/2006/wordprocessingDrawing" xmlns:w10="urn:schemas-microsoft-com:office:word" xmlns:w="http://schemas.openxmlformats.org/wordprocessingml/2006/main" xmlns:w14="http://schemas.microsoft.com/office/word/2010/wordml" xmlns:w15="http://schemas.microsoft.com/office/word/2012/wordml" xmlns:wpg="http://schemas.microsoft.com/office/word/2010/wordprocessingGroup" xmlns:wpi="http://schemas.microsoft.com/office/word/2010/wordprocessingInk" xmlns:wne="http://schemas.microsoft.com/office/word/2006/wordml" xmlns:wps="http://schemas.microsoft.com/office/word/2010/wordprocessingShape" mc:Ignorable="w14 w15 wp14">
+  <w:p>
+    <w:pPr>
+      <w:pStyle w:val="Header"/>
+    </w:pPr>
   </w:p>
 </w:hdr>
 </file>
@@ -2721,6 +2820,7 @@
   <w:style w:type="character" w:default="1" w:styleId="DefaultParagraphFont">
     <w:name w:val="Default Paragraph Font"/>
     <w:uiPriority w:val="1"/>
+    <w:semiHidden/>
     <w:unhideWhenUsed/>
   </w:style>
   <w:style w:type="table" w:default="1" w:styleId="TableNormal">

</xml_diff>

<commit_message>
One more contract template fix.
</commit_message>
<xml_diff>
--- a/resources/kampanja-yritystilisopimus.docx
+++ b/resources/kampanja-yritystilisopimus.docx
@@ -157,51 +157,25 @@
         <w:spacing w:after="0" w:afterAutospacing="0"/>
         <w:ind w:left="1440"/>
       </w:pPr>
-      <w:r>
-        <w:fldChar w:fldCharType="begin"/>
-      </w:r>
-      <w:r>
-        <w:instrText xml:space="preserve"> MERGEFIELD  ${company.name}  \* MERGEFORMAT </w:instrText>
-      </w:r>
-      <w:r>
-        <w:fldChar w:fldCharType="separate"/>
-      </w:r>
-      <w:r>
-        <w:rPr>
-          <w:noProof/>
-        </w:rPr>
-        <w:t>«${company.name}»</w:t>
-      </w:r>
-      <w:r>
-        <w:rPr>
-          <w:noProof/>
-        </w:rPr>
-        <w:fldChar w:fldCharType="end"/>
-      </w:r>
+      <w:fldSimple w:instr=" MERGEFIELD  ${company.name}  \* MERGEFORMAT ">
+        <w:r>
+          <w:rPr>
+            <w:noProof/>
+          </w:rPr>
+          <w:t>«${company.name}»</w:t>
+        </w:r>
+      </w:fldSimple>
       <w:r>
         <w:t xml:space="preserve"> (y-tunnus </w:t>
       </w:r>
-      <w:r>
-        <w:fldChar w:fldCharType="begin"/>
-      </w:r>
-      <w:r>
-        <w:instrText xml:space="preserve"> MERGEFIELD  ${company.y}  \* MERGEFORMAT </w:instrText>
-      </w:r>
-      <w:r>
-        <w:fldChar w:fldCharType="separate"/>
-      </w:r>
-      <w:r>
-        <w:rPr>
-          <w:noProof/>
-        </w:rPr>
-        <w:t>«${company.y}»</w:t>
-      </w:r>
-      <w:r>
-        <w:rPr>
-          <w:noProof/>
-        </w:rPr>
-        <w:fldChar w:fldCharType="end"/>
-      </w:r>
+      <w:fldSimple w:instr=" MERGEFIELD  ${company.y}  \* MERGEFORMAT ">
+        <w:r>
+          <w:rPr>
+            <w:noProof/>
+          </w:rPr>
+          <w:t>«${company.y}»</w:t>
+        </w:r>
+      </w:fldSimple>
       <w:r>
         <w:t>)</w:t>
       </w:r>
@@ -2061,7 +2035,7 @@
         <w:lang w:eastAsia="zh-CN"/>
       </w:rPr>
       <w:drawing>
-        <wp:inline distT="0" distB="0" distL="0" distR="0" wp14:anchorId="3544B31E" wp14:editId="27985360">
+        <wp:inline distT="0" distB="0" distL="0" distR="0" wp14:anchorId="4CC04609" wp14:editId="074B9E57">
           <wp:extent cx="1629410" cy="535940"/>
           <wp:effectExtent l="0" t="0" r="0" b="0"/>
           <wp:docPr id="3" name="Picture 3"/>
@@ -2103,7 +2077,7 @@
       </w:drawing>
     </w:r>
     <w:r>
-      <w:t xml:space="preserve">      </w:t>
+      <w:t xml:space="preserve">       </w:t>
     </w:r>
     <w:proofErr w:type="spellStart"/>
     <w:r>
@@ -2111,7 +2085,7 @@
     </w:r>
     <w:proofErr w:type="spellEnd"/>
     <w:r>
-      <w:t xml:space="preserve">     </w:t>
+      <w:t xml:space="preserve">      </w:t>
     </w:r>
     <w:r>
       <w:fldChar w:fldCharType="begin"/>
@@ -2138,6 +2112,7 @@
   <w:p>
     <w:pPr>
       <w:pStyle w:val="Header"/>
+      <w:jc w:val="center"/>
     </w:pPr>
     <w:bookmarkStart w:id="1" w:name="_GoBack"/>
     <w:bookmarkEnd w:id="1"/>

</xml_diff>

<commit_message>
Company contract header as table.
</commit_message>
<xml_diff>
--- a/resources/kampanja-yritystilisopimus.docx
+++ b/resources/kampanja-yritystilisopimus.docx
@@ -157,25 +157,51 @@
         <w:spacing w:after="0" w:afterAutospacing="0"/>
         <w:ind w:left="1440"/>
       </w:pPr>
-      <w:fldSimple w:instr=" MERGEFIELD  ${company.name}  \* MERGEFORMAT ">
-        <w:r>
-          <w:rPr>
-            <w:noProof/>
-          </w:rPr>
-          <w:t>«${company.name}»</w:t>
-        </w:r>
-      </w:fldSimple>
+      <w:r>
+        <w:fldChar w:fldCharType="begin"/>
+      </w:r>
+      <w:r>
+        <w:instrText xml:space="preserve"> MERGEFIELD  ${company.name}  \* MERGEFORMAT </w:instrText>
+      </w:r>
+      <w:r>
+        <w:fldChar w:fldCharType="separate"/>
+      </w:r>
+      <w:r>
+        <w:rPr>
+          <w:noProof/>
+        </w:rPr>
+        <w:t>«${company.name}»</w:t>
+      </w:r>
+      <w:r>
+        <w:rPr>
+          <w:noProof/>
+        </w:rPr>
+        <w:fldChar w:fldCharType="end"/>
+      </w:r>
       <w:r>
         <w:t xml:space="preserve"> (y-tunnus </w:t>
       </w:r>
-      <w:fldSimple w:instr=" MERGEFIELD  ${company.y}  \* MERGEFORMAT ">
-        <w:r>
-          <w:rPr>
-            <w:noProof/>
-          </w:rPr>
-          <w:t>«${company.y}»</w:t>
-        </w:r>
-      </w:fldSimple>
+      <w:r>
+        <w:fldChar w:fldCharType="begin"/>
+      </w:r>
+      <w:r>
+        <w:instrText xml:space="preserve"> MERGEFIELD  ${company.y}  \* MERGEFORMAT </w:instrText>
+      </w:r>
+      <w:r>
+        <w:fldChar w:fldCharType="separate"/>
+      </w:r>
+      <w:r>
+        <w:rPr>
+          <w:noProof/>
+        </w:rPr>
+        <w:t>«${company.y}»</w:t>
+      </w:r>
+      <w:r>
+        <w:rPr>
+          <w:noProof/>
+        </w:rPr>
+        <w:fldChar w:fldCharType="end"/>
+      </w:r>
       <w:r>
         <w:t>)</w:t>
       </w:r>
@@ -2024,98 +2050,180 @@
 
 <file path=word/header2.xml><?xml version="1.0" encoding="utf-8"?>
 <w:hdr xmlns:wpc="http://schemas.microsoft.com/office/word/2010/wordprocessingCanvas" xmlns:mo="http://schemas.microsoft.com/office/mac/office/2008/main" xmlns:mc="http://schemas.openxmlformats.org/markup-compatibility/2006" xmlns:mv="urn:schemas-microsoft-com:mac:vml" xmlns:o="urn:schemas-microsoft-com:office:office" xmlns:r="http://schemas.openxmlformats.org/officeDocument/2006/relationships" xmlns:m="http://schemas.openxmlformats.org/officeDocument/2006/math" xmlns:v="urn:schemas-microsoft-com:vml" xmlns:wp14="http://schemas.microsoft.com/office/word/2010/wordprocessingDrawing" xmlns:wp="http://schemas.openxmlformats.org/drawingml/2006/wordprocessingDrawing" xmlns:w10="urn:schemas-microsoft-com:office:word" xmlns:w="http://schemas.openxmlformats.org/wordprocessingml/2006/main" xmlns:w14="http://schemas.microsoft.com/office/word/2010/wordml" xmlns:w15="http://schemas.microsoft.com/office/word/2012/wordml" xmlns:wpg="http://schemas.microsoft.com/office/word/2010/wordprocessingGroup" xmlns:wpi="http://schemas.microsoft.com/office/word/2010/wordprocessingInk" xmlns:wne="http://schemas.microsoft.com/office/word/2006/wordml" xmlns:wps="http://schemas.microsoft.com/office/word/2010/wordprocessingShape" mc:Ignorable="w14 w15 wp14">
+  <w:tbl>
+    <w:tblPr>
+      <w:tblStyle w:val="TableGrid"/>
+      <w:tblW w:w="10632" w:type="dxa"/>
+      <w:tblInd w:w="-1133" w:type="dxa"/>
+      <w:tblBorders>
+        <w:top w:val="none" w:sz="0" w:space="0" w:color="auto"/>
+        <w:left w:val="none" w:sz="0" w:space="0" w:color="auto"/>
+        <w:bottom w:val="none" w:sz="0" w:space="0" w:color="auto"/>
+        <w:right w:val="none" w:sz="0" w:space="0" w:color="auto"/>
+        <w:insideH w:val="none" w:sz="0" w:space="0" w:color="auto"/>
+        <w:insideV w:val="none" w:sz="0" w:space="0" w:color="auto"/>
+      </w:tblBorders>
+      <w:tblLook w:val="0400" w:firstRow="0" w:lastRow="0" w:firstColumn="0" w:lastColumn="0" w:noHBand="0" w:noVBand="1"/>
+    </w:tblPr>
+    <w:tblGrid>
+      <w:gridCol w:w="3962"/>
+      <w:gridCol w:w="2829"/>
+      <w:gridCol w:w="3841"/>
+    </w:tblGrid>
+    <w:tr>
+      <w:tc>
+        <w:tcPr>
+          <w:tcW w:w="3962" w:type="dxa"/>
+          <w:vAlign w:val="center"/>
+        </w:tcPr>
+        <w:p>
+          <w:pPr>
+            <w:pStyle w:val="Header"/>
+          </w:pPr>
+          <w:r>
+            <w:rPr>
+              <w:noProof/>
+              <w:lang w:eastAsia="zh-CN"/>
+            </w:rPr>
+            <w:drawing>
+              <wp:anchor distT="0" distB="0" distL="114300" distR="114300" simplePos="0" relativeHeight="251659264" behindDoc="0" locked="0" layoutInCell="1" allowOverlap="1" wp14:anchorId="1DE0342B" wp14:editId="3D3E23EC">
+                <wp:simplePos x="0" y="0"/>
+                <wp:positionH relativeFrom="column">
+                  <wp:posOffset>3878</wp:posOffset>
+                </wp:positionH>
+                <wp:positionV relativeFrom="line">
+                  <wp:align>center</wp:align>
+                </wp:positionV>
+                <wp:extent cx="1630800" cy="536400"/>
+                <wp:effectExtent l="0" t="0" r="0" b="0"/>
+                <wp:wrapSquare wrapText="bothSides"/>
+                <wp:docPr id="3" name="Picture 3"/>
+                <wp:cNvGraphicFramePr>
+                  <a:graphicFrameLocks xmlns:a="http://schemas.openxmlformats.org/drawingml/2006/main" noChangeAspect="1"/>
+                </wp:cNvGraphicFramePr>
+                <a:graphic xmlns:a="http://schemas.openxmlformats.org/drawingml/2006/main">
+                  <a:graphicData uri="http://schemas.openxmlformats.org/drawingml/2006/picture">
+                    <pic:pic xmlns:pic="http://schemas.openxmlformats.org/drawingml/2006/picture">
+                      <pic:nvPicPr>
+                        <pic:cNvPr id="3" name="Evolta-logo.png"/>
+                        <pic:cNvPicPr/>
+                      </pic:nvPicPr>
+                      <pic:blipFill>
+                        <a:blip r:embed="rId1">
+                          <a:extLst>
+                            <a:ext uri="{28A0092B-C50C-407E-A947-70E740481C1C}">
+                              <a14:useLocalDpi xmlns:a14="http://schemas.microsoft.com/office/drawing/2010/main" val="0"/>
+                            </a:ext>
+                          </a:extLst>
+                        </a:blip>
+                        <a:stretch>
+                          <a:fillRect/>
+                        </a:stretch>
+                      </pic:blipFill>
+                      <pic:spPr>
+                        <a:xfrm>
+                          <a:off x="0" y="0"/>
+                          <a:ext cx="1630800" cy="536400"/>
+                        </a:xfrm>
+                        <a:prstGeom prst="rect">
+                          <a:avLst/>
+                        </a:prstGeom>
+                      </pic:spPr>
+                    </pic:pic>
+                  </a:graphicData>
+                </a:graphic>
+                <wp14:sizeRelH relativeFrom="margin">
+                  <wp14:pctWidth>0</wp14:pctWidth>
+                </wp14:sizeRelH>
+                <wp14:sizeRelV relativeFrom="margin">
+                  <wp14:pctHeight>0</wp14:pctHeight>
+                </wp14:sizeRelV>
+              </wp:anchor>
+            </w:drawing>
+          </w:r>
+        </w:p>
+        <w:p>
+          <w:pPr>
+            <w:pStyle w:val="Header"/>
+          </w:pPr>
+        </w:p>
+      </w:tc>
+      <w:tc>
+        <w:tcPr>
+          <w:tcW w:w="2829" w:type="dxa"/>
+          <w:vAlign w:val="center"/>
+        </w:tcPr>
+        <w:p>
+          <w:pPr>
+            <w:pStyle w:val="Header"/>
+            <w:jc w:val="center"/>
+          </w:pPr>
+          <w:proofErr w:type="spellStart"/>
+          <w:r>
+            <w:t>Yritystilisopimus</w:t>
+          </w:r>
+          <w:proofErr w:type="spellEnd"/>
+        </w:p>
+      </w:tc>
+      <w:tc>
+        <w:tcPr>
+          <w:tcW w:w="3841" w:type="dxa"/>
+          <w:vAlign w:val="center"/>
+        </w:tcPr>
+        <w:p>
+          <w:pPr>
+            <w:pStyle w:val="Header"/>
+            <w:jc w:val="right"/>
+          </w:pPr>
+          <w:r>
+            <w:fldChar w:fldCharType="begin"/>
+          </w:r>
+          <w:r>
+            <w:instrText xml:space="preserve"> MERGEFIELD  ${date}  \* MERGEFORMAT </w:instrText>
+          </w:r>
+          <w:r>
+            <w:fldChar w:fldCharType="separate"/>
+          </w:r>
+          <w:r>
+            <w:rPr>
+              <w:noProof/>
+            </w:rPr>
+            <w:t>«${dat</w:t>
+          </w:r>
+          <w:bookmarkStart w:id="1" w:name="_GoBack"/>
+          <w:bookmarkEnd w:id="1"/>
+          <w:r>
+            <w:rPr>
+              <w:noProof/>
+            </w:rPr>
+            <w:t>e}»</w:t>
+          </w:r>
+          <w:r>
+            <w:rPr>
+              <w:noProof/>
+            </w:rPr>
+            <w:fldChar w:fldCharType="end"/>
+          </w:r>
+        </w:p>
+      </w:tc>
+    </w:tr>
+  </w:tbl>
   <w:p>
     <w:pPr>
       <w:pStyle w:val="Header"/>
-      <w:jc w:val="center"/>
     </w:pPr>
-    <w:r>
-      <w:rPr>
-        <w:noProof/>
-        <w:lang w:eastAsia="zh-CN"/>
-      </w:rPr>
-      <w:drawing>
-        <wp:inline distT="0" distB="0" distL="0" distR="0" wp14:anchorId="4CC04609" wp14:editId="074B9E57">
-          <wp:extent cx="1629410" cy="535940"/>
-          <wp:effectExtent l="0" t="0" r="0" b="0"/>
-          <wp:docPr id="3" name="Picture 3"/>
-          <wp:cNvGraphicFramePr>
-            <a:graphicFrameLocks xmlns:a="http://schemas.openxmlformats.org/drawingml/2006/main" noChangeAspect="1"/>
-          </wp:cNvGraphicFramePr>
-          <a:graphic xmlns:a="http://schemas.openxmlformats.org/drawingml/2006/main">
-            <a:graphicData uri="http://schemas.openxmlformats.org/drawingml/2006/picture">
-              <pic:pic xmlns:pic="http://schemas.openxmlformats.org/drawingml/2006/picture">
-                <pic:nvPicPr>
-                  <pic:cNvPr id="3" name="Evolta-logo.png"/>
-                  <pic:cNvPicPr/>
-                </pic:nvPicPr>
-                <pic:blipFill>
-                  <a:blip r:embed="rId1">
-                    <a:extLst>
-                      <a:ext uri="{28A0092B-C50C-407E-A947-70E740481C1C}">
-                        <a14:useLocalDpi xmlns:a14="http://schemas.microsoft.com/office/drawing/2010/main" val="0"/>
-                      </a:ext>
-                    </a:extLst>
-                  </a:blip>
-                  <a:stretch>
-                    <a:fillRect/>
-                  </a:stretch>
-                </pic:blipFill>
-                <pic:spPr>
-                  <a:xfrm>
-                    <a:off x="0" y="0"/>
-                    <a:ext cx="1629410" cy="535940"/>
-                  </a:xfrm>
-                  <a:prstGeom prst="rect">
-                    <a:avLst/>
-                  </a:prstGeom>
-                </pic:spPr>
-              </pic:pic>
-            </a:graphicData>
-          </a:graphic>
-        </wp:inline>
-      </w:drawing>
-    </w:r>
-    <w:r>
-      <w:t xml:space="preserve">       </w:t>
-    </w:r>
-    <w:proofErr w:type="spellStart"/>
-    <w:r>
-      <w:t>Yritystilisopimus</w:t>
-    </w:r>
-    <w:proofErr w:type="spellEnd"/>
-    <w:r>
-      <w:t xml:space="preserve">      </w:t>
-    </w:r>
-    <w:r>
-      <w:fldChar w:fldCharType="begin"/>
-    </w:r>
-    <w:r>
-      <w:instrText xml:space="preserve"> MERGEFIELD  ${date}  \* MERGEFORMAT </w:instrText>
-    </w:r>
-    <w:r>
-      <w:fldChar w:fldCharType="separate"/>
-    </w:r>
-    <w:r>
-      <w:rPr>
-        <w:noProof/>
-      </w:rPr>
-      <w:t>«${date}»</w:t>
-    </w:r>
-    <w:r>
-      <w:rPr>
-        <w:noProof/>
-      </w:rPr>
-      <w:fldChar w:fldCharType="end"/>
-    </w:r>
   </w:p>
   <w:p>
     <w:pPr>
       <w:pStyle w:val="Header"/>
       <w:jc w:val="center"/>
     </w:pPr>
-    <w:bookmarkStart w:id="1" w:name="_GoBack"/>
-    <w:bookmarkEnd w:id="1"/>
+  </w:p>
+  <w:p>
+    <w:pPr>
+      <w:pStyle w:val="Header"/>
+      <w:jc w:val="center"/>
+    </w:pPr>
   </w:p>
 </w:hdr>
 </file>
@@ -3036,6 +3144,29 @@
       <w:lang w:val="fi-FI"/>
     </w:rPr>
   </w:style>
+  <w:style w:type="table" w:styleId="TableGrid">
+    <w:name w:val="Table Grid"/>
+    <w:basedOn w:val="TableNormal"/>
+    <w:uiPriority w:val="39"/>
+    <w:rsid w:val="000406D1"/>
+    <w:tblPr>
+      <w:tblInd w:w="0" w:type="dxa"/>
+      <w:tblBorders>
+        <w:top w:val="single" w:sz="4" w:space="0" w:color="auto"/>
+        <w:left w:val="single" w:sz="4" w:space="0" w:color="auto"/>
+        <w:bottom w:val="single" w:sz="4" w:space="0" w:color="auto"/>
+        <w:right w:val="single" w:sz="4" w:space="0" w:color="auto"/>
+        <w:insideH w:val="single" w:sz="4" w:space="0" w:color="auto"/>
+        <w:insideV w:val="single" w:sz="4" w:space="0" w:color="auto"/>
+      </w:tblBorders>
+      <w:tblCellMar>
+        <w:top w:w="0" w:type="dxa"/>
+        <w:left w:w="108" w:type="dxa"/>
+        <w:bottom w:w="0" w:type="dxa"/>
+        <w:right w:w="108" w:type="dxa"/>
+      </w:tblCellMar>
+    </w:tblPr>
+  </w:style>
 </w:styles>
 </file>
 

</xml_diff>